<commit_message>
Added label probability baseline
</commit_message>
<xml_diff>
--- a/Question.docx
+++ b/Question.docx
@@ -11,14 +11,14 @@
         </w:numPr>
       </w:pPr>
       <w:r>
-        <w:t xml:space="preserve">Do I need to get rid of common </w:t>
+        <w:t xml:space="preserve">How to have bar graphs show only the score value as </w:t>
       </w:r>
-      <w:bookmarkStart w:id="0" w:name="_GoBack"/>
-      <w:bookmarkEnd w:id="0"/>
       <w:r>
-        <w:t>words</w:t>
+        <w:t>category</w:t>
       </w:r>
     </w:p>
+    <w:p/>
+    <w:p/>
     <w:p>
       <w:pPr>
         <w:pStyle w:val="ListParagraph"/>
@@ -28,7 +28,7 @@
         </w:numPr>
       </w:pPr>
       <w:r>
-        <w:t xml:space="preserve">What is problem with distribution </w:t>
+        <w:t>Do I need to get rid of common words</w:t>
       </w:r>
     </w:p>
     <w:p>
@@ -40,7 +40,7 @@
         </w:numPr>
       </w:pPr>
       <w:r>
-        <w:t xml:space="preserve">None of categorical columns are suitable to numerical because they either have 1 category or too many category </w:t>
+        <w:t xml:space="preserve">What is problem with distribution </w:t>
       </w:r>
     </w:p>
     <w:p>
@@ -51,7 +51,22 @@
           <w:numId w:val="1"/>
         </w:numPr>
       </w:pPr>
+      <w:r>
+        <w:t xml:space="preserve">None of categorical columns are suitable to numerical because they either have 1 category or too many category </w:t>
+      </w:r>
     </w:p>
+    <w:p>
+      <w:pPr>
+        <w:pStyle w:val="ListParagraph"/>
+        <w:numPr>
+          <w:ilvl w:val="0"/>
+          <w:numId w:val="1"/>
+        </w:numPr>
+      </w:pPr>
+      <w:bookmarkStart w:id="0" w:name="_GoBack"/>
+      <w:bookmarkEnd w:id="0"/>
+    </w:p>
+    <w:p/>
     <w:sectPr>
       <w:pgSz w:w="12240" w:h="15840"/>
       <w:pgMar w:top="1440" w:right="1440" w:bottom="1440" w:left="1440" w:header="720" w:footer="720" w:gutter="0"/>

</xml_diff>